<commit_message>
upd lab1, lab3, lab4
</commit_message>
<xml_diff>
--- a/Lab3/Бугаков/1ПрецедентОписание.docx
+++ b/Lab3/Бугаков/1ПрецедентОписание.docx
@@ -12,9 +12,9 @@
         </w:rPr>
         <w:drawing>
           <wp:inline distT="0" distB="0" distL="0" distR="0">
-            <wp:extent cx="3133725" cy="6867525"/>
+            <wp:extent cx="3133725" cy="4581525"/>
             <wp:effectExtent l="0" t="0" r="9525" b="9525"/>
-            <wp:docPr id="2" name="Рисунок 2"/>
+            <wp:docPr id="1" name="Рисунок 1"/>
             <wp:cNvGraphicFramePr>
               <a:graphicFrameLocks xmlns:a="http://schemas.openxmlformats.org/drawingml/2006/main" noChangeAspect="1"/>
             </wp:cNvGraphicFramePr>
@@ -22,7 +22,7 @@
               <a:graphicData uri="http://schemas.openxmlformats.org/drawingml/2006/picture">
                 <pic:pic xmlns:pic="http://schemas.openxmlformats.org/drawingml/2006/picture">
                   <pic:nvPicPr>
-                    <pic:cNvPr id="2" name="1Прецедент.png"/>
+                    <pic:cNvPr id="1" name="1Прецедент.png"/>
                     <pic:cNvPicPr/>
                   </pic:nvPicPr>
                   <pic:blipFill>
@@ -40,7 +40,7 @@
                   <pic:spPr>
                     <a:xfrm>
                       <a:off x="0" y="0"/>
-                      <a:ext cx="3133725" cy="6867525"/>
+                      <a:ext cx="3133725" cy="4581525"/>
                     </a:xfrm>
                     <a:prstGeom prst="rect">
                       <a:avLst/>
@@ -79,7 +79,6 @@
                 <w:szCs w:val="28"/>
               </w:rPr>
             </w:pPr>
-            <w:bookmarkStart w:id="0" w:name="_GoBack"/>
             <w:r>
               <w:rPr>
                 <w:rFonts w:asciiTheme="majorHAnsi" w:hAnsiTheme="majorHAnsi" w:cstheme="majorHAnsi"/>
@@ -102,9 +101,11 @@
                 <w:rFonts w:asciiTheme="majorHAnsi" w:hAnsiTheme="majorHAnsi" w:cstheme="majorHAnsi"/>
                 <w:sz w:val="28"/>
                 <w:szCs w:val="28"/>
+                <w:lang w:val="en-US"/>
               </w:rPr>
             </w:pPr>
             <w:proofErr w:type="spellStart"/>
+            <w:proofErr w:type="gramStart"/>
             <w:r>
               <w:rPr>
                 <w:rFonts w:asciiTheme="majorHAnsi" w:hAnsiTheme="majorHAnsi" w:cstheme="majorHAnsi"/>
@@ -112,8 +113,9 @@
                 <w:sz w:val="28"/>
                 <w:szCs w:val="28"/>
                 <w:shd w:val="clear" w:color="auto" w:fill="FFFFFF"/>
-              </w:rPr>
-              <w:t>GetActualDates</w:t>
+                <w:lang w:val="en-US"/>
+              </w:rPr>
+              <w:t>GetPlanInfo</w:t>
             </w:r>
             <w:proofErr w:type="spellEnd"/>
             <w:r>
@@ -123,10 +125,11 @@
                 <w:sz w:val="28"/>
                 <w:szCs w:val="28"/>
                 <w:shd w:val="clear" w:color="auto" w:fill="FFFFFF"/>
+                <w:lang w:val="en-US"/>
               </w:rPr>
               <w:t>(</w:t>
             </w:r>
-            <w:proofErr w:type="spellStart"/>
+            <w:proofErr w:type="gramEnd"/>
             <w:r>
               <w:rPr>
                 <w:rFonts w:asciiTheme="majorHAnsi" w:hAnsiTheme="majorHAnsi" w:cstheme="majorHAnsi"/>
@@ -134,17 +137,7 @@
                 <w:sz w:val="28"/>
                 <w:szCs w:val="28"/>
                 <w:shd w:val="clear" w:color="auto" w:fill="FFFFFF"/>
-              </w:rPr>
-              <w:t>userId</w:t>
-            </w:r>
-            <w:proofErr w:type="spellEnd"/>
-            <w:r>
-              <w:rPr>
-                <w:rFonts w:asciiTheme="majorHAnsi" w:hAnsiTheme="majorHAnsi" w:cstheme="majorHAnsi"/>
-                <w:color w:val="000000"/>
-                <w:sz w:val="28"/>
-                <w:szCs w:val="28"/>
-                <w:shd w:val="clear" w:color="auto" w:fill="FFFFFF"/>
+                <w:lang w:val="en-US"/>
               </w:rPr>
               <w:t>)</w:t>
             </w:r>
@@ -240,57 +233,6 @@
                 <w:szCs w:val="28"/>
               </w:rPr>
             </w:pPr>
-            <w:r>
-              <w:rPr>
-                <w:rFonts w:asciiTheme="majorHAnsi" w:hAnsiTheme="majorHAnsi" w:cstheme="majorHAnsi"/>
-                <w:sz w:val="28"/>
-                <w:szCs w:val="28"/>
-              </w:rPr>
-              <w:t>Атрибут «</w:t>
-            </w:r>
-            <w:r>
-              <w:rPr>
-                <w:rFonts w:asciiTheme="majorHAnsi" w:hAnsiTheme="majorHAnsi" w:cstheme="majorHAnsi"/>
-                <w:sz w:val="28"/>
-                <w:szCs w:val="28"/>
-                <w:lang w:val="en-US"/>
-              </w:rPr>
-              <w:t>operator</w:t>
-            </w:r>
-            <w:r>
-              <w:rPr>
-                <w:rFonts w:asciiTheme="majorHAnsi" w:hAnsiTheme="majorHAnsi" w:cstheme="majorHAnsi"/>
-                <w:sz w:val="28"/>
-                <w:szCs w:val="28"/>
-              </w:rPr>
-              <w:t>» класса «</w:t>
-            </w:r>
-            <w:r>
-              <w:rPr>
-                <w:rFonts w:asciiTheme="majorHAnsi" w:hAnsiTheme="majorHAnsi" w:cstheme="majorHAnsi"/>
-                <w:sz w:val="28"/>
-                <w:szCs w:val="28"/>
-                <w:lang w:val="en-US"/>
-              </w:rPr>
-              <w:t>User</w:t>
-            </w:r>
-            <w:r>
-              <w:rPr>
-                <w:rFonts w:asciiTheme="majorHAnsi" w:hAnsiTheme="majorHAnsi" w:cstheme="majorHAnsi"/>
-                <w:sz w:val="28"/>
-                <w:szCs w:val="28"/>
-              </w:rPr>
-              <w:t xml:space="preserve">» имеет значение </w:t>
-            </w:r>
-            <w:r>
-              <w:rPr>
-                <w:rFonts w:asciiTheme="majorHAnsi" w:hAnsiTheme="majorHAnsi" w:cstheme="majorHAnsi"/>
-                <w:sz w:val="28"/>
-                <w:szCs w:val="28"/>
-                <w:lang w:val="en-US"/>
-              </w:rPr>
-              <w:t>true</w:t>
-            </w:r>
           </w:p>
         </w:tc>
       </w:tr>
@@ -344,53 +286,10 @@
                 <w:sz w:val="28"/>
                 <w:szCs w:val="28"/>
               </w:rPr>
-              <w:t>Атрибут «</w:t>
-            </w:r>
-            <w:r>
-              <w:rPr>
-                <w:rFonts w:asciiTheme="majorHAnsi" w:hAnsiTheme="majorHAnsi" w:cstheme="majorHAnsi"/>
-                <w:sz w:val="28"/>
-                <w:szCs w:val="28"/>
-              </w:rPr>
-              <w:t>a</w:t>
-            </w:r>
-            <w:proofErr w:type="spellStart"/>
-            <w:r>
-              <w:rPr>
-                <w:rFonts w:asciiTheme="majorHAnsi" w:hAnsiTheme="majorHAnsi" w:cstheme="majorHAnsi"/>
-                <w:sz w:val="28"/>
-                <w:szCs w:val="28"/>
-                <w:lang w:val="en-US"/>
-              </w:rPr>
-              <w:t>ctualDates</w:t>
-            </w:r>
-            <w:proofErr w:type="spellEnd"/>
-            <w:r>
-              <w:rPr>
-                <w:rFonts w:asciiTheme="majorHAnsi" w:hAnsiTheme="majorHAnsi" w:cstheme="majorHAnsi"/>
-                <w:sz w:val="28"/>
-                <w:szCs w:val="28"/>
-              </w:rPr>
-              <w:t>» класса «</w:t>
-            </w:r>
-            <w:proofErr w:type="spellStart"/>
-            <w:r>
-              <w:rPr>
-                <w:rFonts w:asciiTheme="majorHAnsi" w:hAnsiTheme="majorHAnsi" w:cstheme="majorHAnsi"/>
-                <w:sz w:val="28"/>
-                <w:szCs w:val="28"/>
-              </w:rPr>
-              <w:t>PlanSchedule</w:t>
-            </w:r>
-            <w:proofErr w:type="spellEnd"/>
-            <w:r>
-              <w:rPr>
-                <w:rFonts w:asciiTheme="majorHAnsi" w:hAnsiTheme="majorHAnsi" w:cstheme="majorHAnsi"/>
-                <w:sz w:val="28"/>
-                <w:szCs w:val="28"/>
-              </w:rPr>
-              <w:t>» был изменен</w:t>
-            </w:r>
+              <w:t>Создана модель Плана-графика</w:t>
+            </w:r>
+            <w:bookmarkStart w:id="0" w:name="_GoBack"/>
+            <w:bookmarkEnd w:id="0"/>
           </w:p>
         </w:tc>
       </w:tr>
@@ -451,9 +350,11 @@
                 <w:rFonts w:asciiTheme="majorHAnsi" w:hAnsiTheme="majorHAnsi" w:cstheme="majorHAnsi"/>
                 <w:sz w:val="28"/>
                 <w:szCs w:val="28"/>
+                <w:lang w:val="en-US"/>
               </w:rPr>
             </w:pPr>
             <w:proofErr w:type="spellStart"/>
+            <w:proofErr w:type="gramStart"/>
             <w:r>
               <w:rPr>
                 <w:rFonts w:asciiTheme="majorHAnsi" w:hAnsiTheme="majorHAnsi" w:cstheme="majorHAnsi"/>
@@ -461,8 +362,9 @@
                 <w:sz w:val="28"/>
                 <w:szCs w:val="28"/>
                 <w:shd w:val="clear" w:color="auto" w:fill="FFFFFF"/>
-              </w:rPr>
-              <w:t>SelectCatchDate</w:t>
+                <w:lang w:val="en-US"/>
+              </w:rPr>
+              <w:t>CreateOrder</w:t>
             </w:r>
             <w:proofErr w:type="spellEnd"/>
             <w:r>
@@ -472,10 +374,12 @@
                 <w:sz w:val="28"/>
                 <w:szCs w:val="28"/>
                 <w:shd w:val="clear" w:color="auto" w:fill="FFFFFF"/>
+                <w:lang w:val="en-US"/>
               </w:rPr>
               <w:t>(</w:t>
             </w:r>
             <w:proofErr w:type="spellStart"/>
+            <w:proofErr w:type="gramEnd"/>
             <w:r>
               <w:rPr>
                 <w:rFonts w:asciiTheme="majorHAnsi" w:hAnsiTheme="majorHAnsi" w:cstheme="majorHAnsi"/>
@@ -483,8 +387,9 @@
                 <w:sz w:val="28"/>
                 <w:szCs w:val="28"/>
                 <w:shd w:val="clear" w:color="auto" w:fill="FFFFFF"/>
-              </w:rPr>
-              <w:t>date</w:t>
+                <w:lang w:val="en-US"/>
+              </w:rPr>
+              <w:t>userId</w:t>
             </w:r>
             <w:proofErr w:type="spellEnd"/>
             <w:r>
@@ -494,6 +399,31 @@
                 <w:sz w:val="28"/>
                 <w:szCs w:val="28"/>
                 <w:shd w:val="clear" w:color="auto" w:fill="FFFFFF"/>
+                <w:lang w:val="en-US"/>
+              </w:rPr>
+              <w:t xml:space="preserve">, place, date, </w:t>
+            </w:r>
+            <w:proofErr w:type="spellStart"/>
+            <w:r>
+              <w:rPr>
+                <w:rFonts w:asciiTheme="majorHAnsi" w:hAnsiTheme="majorHAnsi" w:cstheme="majorHAnsi"/>
+                <w:color w:val="000000"/>
+                <w:sz w:val="28"/>
+                <w:szCs w:val="28"/>
+                <w:shd w:val="clear" w:color="auto" w:fill="FFFFFF"/>
+                <w:lang w:val="en-US"/>
+              </w:rPr>
+              <w:t>clientOrg</w:t>
+            </w:r>
+            <w:proofErr w:type="spellEnd"/>
+            <w:r>
+              <w:rPr>
+                <w:rFonts w:asciiTheme="majorHAnsi" w:hAnsiTheme="majorHAnsi" w:cstheme="majorHAnsi"/>
+                <w:color w:val="000000"/>
+                <w:sz w:val="28"/>
+                <w:szCs w:val="28"/>
+                <w:shd w:val="clear" w:color="auto" w:fill="FFFFFF"/>
+                <w:lang w:val="en-US"/>
               </w:rPr>
               <w:t>)</w:t>
             </w:r>
@@ -523,7 +453,6 @@
                 <w:sz w:val="28"/>
                 <w:szCs w:val="28"/>
               </w:rPr>
-              <w:lastRenderedPageBreak/>
               <w:t>Ссылки</w:t>
             </w:r>
           </w:p>
@@ -653,306 +582,6 @@
                 <w:sz w:val="28"/>
                 <w:szCs w:val="28"/>
               </w:rPr>
-              <w:t>Атрибут «</w:t>
-            </w:r>
-            <w:r>
-              <w:rPr>
-                <w:rFonts w:asciiTheme="majorHAnsi" w:hAnsiTheme="majorHAnsi" w:cstheme="majorHAnsi"/>
-                <w:sz w:val="28"/>
-                <w:szCs w:val="28"/>
-                <w:lang w:val="en-US"/>
-              </w:rPr>
-              <w:t>Places</w:t>
-            </w:r>
-            <w:r>
-              <w:rPr>
-                <w:rFonts w:asciiTheme="majorHAnsi" w:hAnsiTheme="majorHAnsi" w:cstheme="majorHAnsi"/>
-                <w:sz w:val="28"/>
-                <w:szCs w:val="28"/>
-              </w:rPr>
-              <w:t>» класса «</w:t>
-            </w:r>
-            <w:proofErr w:type="spellStart"/>
-            <w:r>
-              <w:rPr>
-                <w:rFonts w:asciiTheme="majorHAnsi" w:hAnsiTheme="majorHAnsi" w:cstheme="majorHAnsi"/>
-                <w:sz w:val="28"/>
-                <w:szCs w:val="28"/>
-              </w:rPr>
-              <w:t>PlanSchedule</w:t>
-            </w:r>
-            <w:proofErr w:type="spellEnd"/>
-            <w:r>
-              <w:rPr>
-                <w:rFonts w:asciiTheme="majorHAnsi" w:hAnsiTheme="majorHAnsi" w:cstheme="majorHAnsi"/>
-                <w:sz w:val="28"/>
-                <w:szCs w:val="28"/>
-              </w:rPr>
-              <w:t>» был изменен</w:t>
-            </w:r>
-          </w:p>
-        </w:tc>
-      </w:tr>
-    </w:tbl>
-    <w:p>
-      <w:pPr>
-        <w:rPr>
-          <w:rFonts w:asciiTheme="majorHAnsi" w:hAnsiTheme="majorHAnsi" w:cstheme="majorHAnsi"/>
-          <w:sz w:val="28"/>
-          <w:szCs w:val="28"/>
-        </w:rPr>
-      </w:pPr>
-    </w:p>
-    <w:tbl>
-      <w:tblPr>
-        <w:tblStyle w:val="a3"/>
-        <w:tblW w:w="0" w:type="auto"/>
-        <w:tblLook w:val="04A0" w:firstRow="1" w:lastRow="0" w:firstColumn="1" w:lastColumn="0" w:noHBand="0" w:noVBand="1"/>
-      </w:tblPr>
-      <w:tblGrid>
-        <w:gridCol w:w="3397"/>
-        <w:gridCol w:w="5948"/>
-      </w:tblGrid>
-      <w:tr>
-        <w:tc>
-          <w:tcPr>
-            <w:tcW w:w="3397" w:type="dxa"/>
-          </w:tcPr>
-          <w:p>
-            <w:pPr>
-              <w:rPr>
-                <w:rFonts w:asciiTheme="majorHAnsi" w:hAnsiTheme="majorHAnsi" w:cstheme="majorHAnsi"/>
-                <w:b/>
-                <w:bCs/>
-                <w:sz w:val="28"/>
-                <w:szCs w:val="28"/>
-              </w:rPr>
-            </w:pPr>
-            <w:r>
-              <w:rPr>
-                <w:rFonts w:asciiTheme="majorHAnsi" w:hAnsiTheme="majorHAnsi" w:cstheme="majorHAnsi"/>
-                <w:b/>
-                <w:bCs/>
-                <w:sz w:val="28"/>
-                <w:szCs w:val="28"/>
-              </w:rPr>
-              <w:t>Операция</w:t>
-            </w:r>
-          </w:p>
-        </w:tc>
-        <w:tc>
-          <w:tcPr>
-            <w:tcW w:w="5948" w:type="dxa"/>
-          </w:tcPr>
-          <w:p>
-            <w:pPr>
-              <w:rPr>
-                <w:rFonts w:asciiTheme="majorHAnsi" w:hAnsiTheme="majorHAnsi" w:cstheme="majorHAnsi"/>
-                <w:sz w:val="28"/>
-                <w:szCs w:val="28"/>
-              </w:rPr>
-            </w:pPr>
-            <w:proofErr w:type="spellStart"/>
-            <w:proofErr w:type="gramStart"/>
-            <w:r>
-              <w:rPr>
-                <w:rFonts w:asciiTheme="majorHAnsi" w:hAnsiTheme="majorHAnsi" w:cstheme="majorHAnsi"/>
-                <w:color w:val="000000"/>
-                <w:sz w:val="28"/>
-                <w:szCs w:val="28"/>
-                <w:shd w:val="clear" w:color="auto" w:fill="FFFFFF"/>
-              </w:rPr>
-              <w:t>CreateOrder</w:t>
-            </w:r>
-            <w:proofErr w:type="spellEnd"/>
-            <w:r>
-              <w:rPr>
-                <w:rFonts w:asciiTheme="majorHAnsi" w:hAnsiTheme="majorHAnsi" w:cstheme="majorHAnsi"/>
-                <w:color w:val="000000"/>
-                <w:sz w:val="28"/>
-                <w:szCs w:val="28"/>
-                <w:shd w:val="clear" w:color="auto" w:fill="FFFFFF"/>
-              </w:rPr>
-              <w:t>(</w:t>
-            </w:r>
-            <w:proofErr w:type="spellStart"/>
-            <w:proofErr w:type="gramEnd"/>
-            <w:r>
-              <w:rPr>
-                <w:rFonts w:asciiTheme="majorHAnsi" w:hAnsiTheme="majorHAnsi" w:cstheme="majorHAnsi"/>
-                <w:color w:val="000000"/>
-                <w:sz w:val="28"/>
-                <w:szCs w:val="28"/>
-                <w:shd w:val="clear" w:color="auto" w:fill="FFFFFF"/>
-              </w:rPr>
-              <w:t>Place,Date</w:t>
-            </w:r>
-            <w:proofErr w:type="spellEnd"/>
-            <w:r>
-              <w:rPr>
-                <w:rFonts w:asciiTheme="majorHAnsi" w:hAnsiTheme="majorHAnsi" w:cstheme="majorHAnsi"/>
-                <w:color w:val="000000"/>
-                <w:sz w:val="28"/>
-                <w:szCs w:val="28"/>
-                <w:shd w:val="clear" w:color="auto" w:fill="FFFFFF"/>
-              </w:rPr>
-              <w:t>)</w:t>
-            </w:r>
-          </w:p>
-        </w:tc>
-      </w:tr>
-      <w:tr>
-        <w:tc>
-          <w:tcPr>
-            <w:tcW w:w="3397" w:type="dxa"/>
-          </w:tcPr>
-          <w:p>
-            <w:pPr>
-              <w:rPr>
-                <w:rFonts w:asciiTheme="majorHAnsi" w:hAnsiTheme="majorHAnsi" w:cstheme="majorHAnsi"/>
-                <w:b/>
-                <w:bCs/>
-                <w:sz w:val="28"/>
-                <w:szCs w:val="28"/>
-              </w:rPr>
-            </w:pPr>
-            <w:r>
-              <w:rPr>
-                <w:rFonts w:asciiTheme="majorHAnsi" w:hAnsiTheme="majorHAnsi" w:cstheme="majorHAnsi"/>
-                <w:b/>
-                <w:bCs/>
-                <w:sz w:val="28"/>
-                <w:szCs w:val="28"/>
-              </w:rPr>
-              <w:t>Ссылки</w:t>
-            </w:r>
-          </w:p>
-        </w:tc>
-        <w:tc>
-          <w:tcPr>
-            <w:tcW w:w="5948" w:type="dxa"/>
-          </w:tcPr>
-          <w:p>
-            <w:pPr>
-              <w:rPr>
-                <w:rFonts w:asciiTheme="majorHAnsi" w:hAnsiTheme="majorHAnsi" w:cstheme="majorHAnsi"/>
-                <w:sz w:val="28"/>
-                <w:szCs w:val="28"/>
-              </w:rPr>
-            </w:pPr>
-            <w:r>
-              <w:rPr>
-                <w:rFonts w:asciiTheme="majorHAnsi" w:hAnsiTheme="majorHAnsi" w:cstheme="majorHAnsi"/>
-                <w:sz w:val="28"/>
-                <w:szCs w:val="28"/>
-              </w:rPr>
-              <w:t>Прецеденты: Управление реестром</w:t>
-            </w:r>
-          </w:p>
-        </w:tc>
-      </w:tr>
-      <w:tr>
-        <w:tc>
-          <w:tcPr>
-            <w:tcW w:w="3397" w:type="dxa"/>
-          </w:tcPr>
-          <w:p>
-            <w:pPr>
-              <w:rPr>
-                <w:rFonts w:asciiTheme="majorHAnsi" w:hAnsiTheme="majorHAnsi" w:cstheme="majorHAnsi"/>
-                <w:b/>
-                <w:bCs/>
-                <w:sz w:val="28"/>
-                <w:szCs w:val="28"/>
-              </w:rPr>
-            </w:pPr>
-            <w:r>
-              <w:rPr>
-                <w:rFonts w:asciiTheme="majorHAnsi" w:hAnsiTheme="majorHAnsi" w:cstheme="majorHAnsi"/>
-                <w:b/>
-                <w:bCs/>
-                <w:sz w:val="28"/>
-                <w:szCs w:val="28"/>
-              </w:rPr>
-              <w:t>Предусловия</w:t>
-            </w:r>
-          </w:p>
-        </w:tc>
-        <w:tc>
-          <w:tcPr>
-            <w:tcW w:w="5948" w:type="dxa"/>
-          </w:tcPr>
-          <w:p>
-            <w:pPr>
-              <w:rPr>
-                <w:rFonts w:asciiTheme="majorHAnsi" w:hAnsiTheme="majorHAnsi" w:cstheme="majorHAnsi"/>
-                <w:sz w:val="28"/>
-                <w:szCs w:val="28"/>
-              </w:rPr>
-            </w:pPr>
-            <w:r>
-              <w:rPr>
-                <w:rFonts w:asciiTheme="majorHAnsi" w:hAnsiTheme="majorHAnsi" w:cstheme="majorHAnsi"/>
-                <w:color w:val="000000"/>
-                <w:sz w:val="28"/>
-                <w:szCs w:val="28"/>
-                <w:shd w:val="clear" w:color="auto" w:fill="FFFFFF"/>
-              </w:rPr>
-              <w:t>Инициализировано добавление записи</w:t>
-            </w:r>
-          </w:p>
-        </w:tc>
-      </w:tr>
-      <w:tr>
-        <w:tc>
-          <w:tcPr>
-            <w:tcW w:w="3397" w:type="dxa"/>
-          </w:tcPr>
-          <w:p>
-            <w:pPr>
-              <w:rPr>
-                <w:rFonts w:asciiTheme="majorHAnsi" w:hAnsiTheme="majorHAnsi" w:cstheme="majorHAnsi"/>
-                <w:b/>
-                <w:bCs/>
-                <w:sz w:val="28"/>
-                <w:szCs w:val="28"/>
-              </w:rPr>
-            </w:pPr>
-            <w:r>
-              <w:rPr>
-                <w:rFonts w:asciiTheme="majorHAnsi" w:hAnsiTheme="majorHAnsi" w:cstheme="majorHAnsi"/>
-                <w:b/>
-                <w:bCs/>
-                <w:sz w:val="28"/>
-                <w:szCs w:val="28"/>
-              </w:rPr>
-              <w:t>Постусловия</w:t>
-            </w:r>
-          </w:p>
-        </w:tc>
-        <w:tc>
-          <w:tcPr>
-            <w:tcW w:w="5948" w:type="dxa"/>
-          </w:tcPr>
-          <w:p>
-            <w:pPr>
-              <w:pStyle w:val="a4"/>
-              <w:numPr>
-                <w:ilvl w:val="0"/>
-                <w:numId w:val="3"/>
-              </w:numPr>
-              <w:rPr>
-                <w:rFonts w:asciiTheme="majorHAnsi" w:hAnsiTheme="majorHAnsi" w:cstheme="majorHAnsi"/>
-                <w:sz w:val="28"/>
-                <w:szCs w:val="28"/>
-              </w:rPr>
-            </w:pPr>
-            <w:r>
-              <w:rPr>
-                <w:rFonts w:asciiTheme="majorHAnsi" w:hAnsiTheme="majorHAnsi" w:cstheme="majorHAnsi"/>
-                <w:sz w:val="28"/>
-                <w:szCs w:val="28"/>
-              </w:rPr>
               <w:t xml:space="preserve">Создан экземпляр </w:t>
             </w:r>
             <w:proofErr w:type="spellStart"/>
@@ -1131,7 +760,6 @@
           </w:p>
         </w:tc>
       </w:tr>
-      <w:bookmarkEnd w:id="0"/>
     </w:tbl>
     <w:p>
       <w:pPr>

</xml_diff>